<commit_message>
Actualiza el documento adicional y el script de Python para mejorar la claridad en la presentación de DNIs y la estructura del programa.
</commit_message>
<xml_diff>
--- a/Documento Adicional.docx
+++ b/Documento Adicional.docx
@@ -1,6 +1,6 @@
 
 <file path=word/document.xml><?xml version="1.0" encoding="utf-8"?>
-<w:document xmlns:wpc="http://schemas.microsoft.com/office/word/2010/wordprocessingCanvas" xmlns:cx="http://schemas.microsoft.com/office/drawing/2014/chartex" xmlns:cx1="http://schemas.microsoft.com/office/drawing/2015/9/8/chartex" xmlns:cx2="http://schemas.microsoft.com/office/drawing/2015/10/21/chartex" xmlns:cx3="http://schemas.microsoft.com/office/drawing/2016/5/9/chartex" xmlns:cx4="http://schemas.microsoft.com/office/drawing/2016/5/10/chartex" xmlns:cx5="http://schemas.microsoft.com/office/drawing/2016/5/11/chartex" xmlns:cx6="http://schemas.microsoft.com/office/drawing/2016/5/12/chartex" xmlns:cx7="http://schemas.microsoft.com/office/drawing/2016/5/13/chartex" xmlns:cx8="http://schemas.microsoft.com/office/drawing/2016/5/14/chartex" xmlns:mc="http://schemas.openxmlformats.org/markup-compatibility/2006" xmlns:aink="http://schemas.microsoft.com/office/drawing/2016/ink" xmlns:am3d="http://schemas.microsoft.com/office/drawing/2017/model3d" xmlns:o="urn:schemas-microsoft-com:office:office" xmlns:r="http://schemas.openxmlformats.org/officeDocument/2006/relationships" xmlns:m="http://schemas.openxmlformats.org/officeDocument/2006/math" xmlns:v="urn:schemas-microsoft-com:vml" xmlns:wp14="http://schemas.microsoft.com/office/word/2010/wordprocessingDrawing" xmlns:wp="http://schemas.openxmlformats.org/drawingml/2006/wordprocessingDrawing" xmlns:w10="urn:schemas-microsoft-com:office:word" xmlns:w="http://schemas.openxmlformats.org/wordprocessingml/2006/main" xmlns:w14="http://schemas.microsoft.com/office/word/2010/wordml" xmlns:w15="http://schemas.microsoft.com/office/word/2012/wordml" xmlns:w16cid="http://schemas.microsoft.com/office/word/2016/wordml/cid" xmlns:w16se="http://schemas.microsoft.com/office/word/2015/wordml/symex" xmlns:wpg="http://schemas.microsoft.com/office/word/2010/wordprocessingGroup" xmlns:wpi="http://schemas.microsoft.com/office/word/2010/wordprocessingInk" xmlns:wne="http://schemas.microsoft.com/office/word/2006/wordml" xmlns:wps="http://schemas.microsoft.com/office/word/2010/wordprocessingShape" mc:Ignorable="w14 w15 w16se w16cid wp14">
+<w:document xmlns:wpc="http://schemas.microsoft.com/office/word/2010/wordprocessingCanvas" xmlns:cx="http://schemas.microsoft.com/office/drawing/2014/chartex" xmlns:cx1="http://schemas.microsoft.com/office/drawing/2015/9/8/chartex" xmlns:cx2="http://schemas.microsoft.com/office/drawing/2015/10/21/chartex" xmlns:cx3="http://schemas.microsoft.com/office/drawing/2016/5/9/chartex" xmlns:cx4="http://schemas.microsoft.com/office/drawing/2016/5/10/chartex" xmlns:cx5="http://schemas.microsoft.com/office/drawing/2016/5/11/chartex" xmlns:cx6="http://schemas.microsoft.com/office/drawing/2016/5/12/chartex" xmlns:cx7="http://schemas.microsoft.com/office/drawing/2016/5/13/chartex" xmlns:cx8="http://schemas.microsoft.com/office/drawing/2016/5/14/chartex" xmlns:mc="http://schemas.openxmlformats.org/markup-compatibility/2006" xmlns:aink="http://schemas.microsoft.com/office/drawing/2016/ink" xmlns:am3d="http://schemas.microsoft.com/office/drawing/2017/model3d" xmlns:o="urn:schemas-microsoft-com:office:office" xmlns:oel="http://schemas.microsoft.com/office/2019/extlst" xmlns:r="http://schemas.openxmlformats.org/officeDocument/2006/relationships" xmlns:m="http://schemas.openxmlformats.org/officeDocument/2006/math" xmlns:v="urn:schemas-microsoft-com:vml" xmlns:wp14="http://schemas.microsoft.com/office/word/2010/wordprocessingDrawing" xmlns:wp="http://schemas.openxmlformats.org/drawingml/2006/wordprocessingDrawing" xmlns:w10="urn:schemas-microsoft-com:office:word" xmlns:w="http://schemas.openxmlformats.org/wordprocessingml/2006/main" xmlns:w14="http://schemas.microsoft.com/office/word/2010/wordml" xmlns:w15="http://schemas.microsoft.com/office/word/2012/wordml" xmlns:w16cex="http://schemas.microsoft.com/office/word/2018/wordml/cex" xmlns:w16cid="http://schemas.microsoft.com/office/word/2016/wordml/cid" xmlns:w16="http://schemas.microsoft.com/office/word/2018/wordml" xmlns:w16du="http://schemas.microsoft.com/office/word/2023/wordml/word16du" xmlns:w16sdtdh="http://schemas.microsoft.com/office/word/2020/wordml/sdtdatahash" xmlns:w16sdtfl="http://schemas.microsoft.com/office/word/2024/wordml/sdtformatlock" xmlns:w16se="http://schemas.microsoft.com/office/word/2015/wordml/symex" xmlns:wpg="http://schemas.microsoft.com/office/word/2010/wordprocessingGroup" xmlns:wpi="http://schemas.microsoft.com/office/word/2010/wordprocessingInk" xmlns:wne="http://schemas.microsoft.com/office/word/2006/wordml" xmlns:wps="http://schemas.microsoft.com/office/word/2010/wordprocessingShape" mc:Ignorable="w14 w15 w16se w16cid w16 w16cex w16sdtdh w16sdtfl w16du wp14">
   <w:body>
     <w:p>
       <w:pPr>
@@ -447,7 +447,13 @@
               <w:rPr>
                 <w:sz w:val="24"/>
               </w:rPr>
-              <w:t>Puntos 1 al 4</w:t>
+              <w:t xml:space="preserve">Puntos 1 al </w:t>
+            </w:r>
+            <w:r>
+              <w:rPr>
+                <w:sz w:val="24"/>
+              </w:rPr>
+              <w:t>3</w:t>
             </w:r>
           </w:p>
         </w:tc>
@@ -528,7 +534,13 @@
               <w:rPr>
                 <w:sz w:val="24"/>
               </w:rPr>
-              <w:t>Punto 5</w:t>
+              <w:t xml:space="preserve">Punto </w:t>
+            </w:r>
+            <w:r>
+              <w:rPr>
+                <w:sz w:val="24"/>
+              </w:rPr>
+              <w:t>4</w:t>
             </w:r>
           </w:p>
         </w:tc>
@@ -880,7 +892,19 @@
         <w:rPr>
           <w:sz w:val="24"/>
         </w:rPr>
-        <w:t xml:space="preserve"> Desarrolló la primera parte del proyecto, desde el punto 1 hasta el punto 4. Realizó un análisis utilizando los números de DNI de cada integrante del equipo, formó los conjuntos de dígitos únicos y aplicó las operaciones de unión, intersección, diferencia y diferencia simétrica. También elaboró los diagramas de </w:t>
+        <w:t xml:space="preserve"> Desarrolló la primera parte del proyecto, desde el punto 1 hasta el punto </w:t>
+      </w:r>
+      <w:r>
+        <w:rPr>
+          <w:sz w:val="24"/>
+        </w:rPr>
+        <w:t>3</w:t>
+      </w:r>
+      <w:r>
+        <w:rPr>
+          <w:sz w:val="24"/>
+        </w:rPr>
+        <w:t xml:space="preserve">. Realizó un análisis utilizando los números de DNI de cada integrante del equipo, formó los conjuntos de dígitos únicos y aplicó las operaciones de unión, intersección, diferencia y diferencia simétrica. También elaboró los diagramas de </w:t>
       </w:r>
       <w:proofErr w:type="spellStart"/>
       <w:r>
@@ -936,14 +960,26 @@
           <w:b/>
           <w:sz w:val="24"/>
         </w:rPr>
-        <w:t>Yanella</w:t>
+        <w:t>Yanela</w:t>
       </w:r>
       <w:proofErr w:type="spellEnd"/>
       <w:r>
         <w:rPr>
           <w:sz w:val="24"/>
         </w:rPr>
-        <w:t>: Trabajó en la primera parte del proyecto, específicamente en el punto 5. Redactó las expresiones lógicas en lenguaje natural basadas en los conjuntos creados, analizó los resultados esperados y llevó a cabo su implementación en código Python.</w:t>
+        <w:t xml:space="preserve">: Trabajó en la primera parte del proyecto, específicamente en el punto </w:t>
+      </w:r>
+      <w:r>
+        <w:rPr>
+          <w:sz w:val="24"/>
+        </w:rPr>
+        <w:t>4</w:t>
+      </w:r>
+      <w:r>
+        <w:rPr>
+          <w:sz w:val="24"/>
+        </w:rPr>
+        <w:t>. Redactó las expresiones lógicas en lenguaje natural basadas en los conjuntos creados, analizó los resultados esperados y llevó a cabo su implementación en código Python.</w:t>
       </w:r>
     </w:p>
     <w:p>
@@ -1117,7 +1153,19 @@
         <w:rPr>
           <w:sz w:val="24"/>
         </w:rPr>
-        <w:t xml:space="preserve">largo del trabajo, fuimos planteando distintas expresiones lógicas en leguaje natural, basadas en datos reales del grupo (documentos y años de nacimiento), y las fuimos implementado en Python. De esta manera, unimos la teoría con la práctica, aplicando la lógica y los conjuntos al análisis de información concreta. </w:t>
+        <w:t>largo del trabajo, fuimos planteando distintas expresiones lógicas en le</w:t>
+      </w:r>
+      <w:r>
+        <w:rPr>
+          <w:sz w:val="24"/>
+        </w:rPr>
+        <w:t>n</w:t>
+      </w:r>
+      <w:r>
+        <w:rPr>
+          <w:sz w:val="24"/>
+        </w:rPr>
+        <w:t xml:space="preserve">guaje natural, basadas en datos reales del grupo (documentos y años de nacimiento), y las fuimos implementado en Python. De esta manera, unimos la teoría con la práctica, aplicando la lógica y los conjuntos al análisis de información concreta. </w:t>
       </w:r>
     </w:p>
     <w:p>
@@ -1184,8 +1232,6 @@
           <w:sz w:val="24"/>
         </w:rPr>
       </w:pPr>
-      <w:bookmarkStart w:id="0" w:name="_GoBack"/>
-      <w:bookmarkEnd w:id="0"/>
       <w:r>
         <w:rPr>
           <w:sz w:val="24"/>
@@ -1326,14 +1372,12 @@
         <w:rPr>
           <w:b/>
           <w:sz w:val="24"/>
-          <w:highlight w:val="yellow"/>
-        </w:rPr>
-      </w:pPr>
-      <w:r>
-        <w:rPr>
-          <w:b/>
-          <w:sz w:val="24"/>
-          <w:highlight w:val="yellow"/>
+        </w:rPr>
+      </w:pPr>
+      <w:r>
+        <w:rPr>
+          <w:b/>
+          <w:sz w:val="24"/>
         </w:rPr>
         <w:t xml:space="preserve">Parte 2A – Aplicación en Python: Operaciones con </w:t>
       </w:r>
@@ -1342,29 +1386,82 @@
         <w:rPr>
           <w:b/>
           <w:sz w:val="24"/>
-          <w:highlight w:val="yellow"/>
         </w:rPr>
         <w:t>DNIs</w:t>
       </w:r>
       <w:proofErr w:type="spellEnd"/>
-      <w:r>
-        <w:rPr>
-          <w:b/>
-          <w:sz w:val="24"/>
-          <w:highlight w:val="yellow"/>
-        </w:rPr>
-        <w:t xml:space="preserve"> (COMPLETAR)</w:t>
-      </w:r>
-    </w:p>
-    <w:p>
-      <w:pPr>
-        <w:spacing w:line="360" w:lineRule="auto"/>
-        <w:jc w:val="both"/>
-        <w:rPr>
-          <w:b/>
-          <w:sz w:val="24"/>
-        </w:rPr>
-      </w:pPr>
+    </w:p>
+    <w:p>
+      <w:pPr>
+        <w:spacing w:line="360" w:lineRule="auto"/>
+        <w:jc w:val="both"/>
+        <w:rPr>
+          <w:sz w:val="24"/>
+        </w:rPr>
+      </w:pPr>
+      <w:r>
+        <w:rPr>
+          <w:sz w:val="24"/>
+        </w:rPr>
+        <w:t>En esta sección se implementa en Python el análisis de los documentos de identidad (</w:t>
+      </w:r>
+      <w:proofErr w:type="spellStart"/>
+      <w:r>
+        <w:rPr>
+          <w:sz w:val="24"/>
+        </w:rPr>
+        <w:t>DNIs</w:t>
+      </w:r>
+      <w:proofErr w:type="spellEnd"/>
+      <w:r>
+        <w:rPr>
+          <w:sz w:val="24"/>
+        </w:rPr>
+        <w:t xml:space="preserve">) de los integrantes del grupo, utilizando conceptos de conjuntos, funciones y estructuras de control. El programa permite ingresar manualmente los </w:t>
+      </w:r>
+      <w:proofErr w:type="spellStart"/>
+      <w:r>
+        <w:rPr>
+          <w:sz w:val="24"/>
+        </w:rPr>
+        <w:t>DNIs</w:t>
+      </w:r>
+      <w:proofErr w:type="spellEnd"/>
+      <w:r>
+        <w:rPr>
+          <w:sz w:val="24"/>
+        </w:rPr>
+        <w:t xml:space="preserve"> o utilizar un conjunto predefinido para automatizar pruebas y presentaciones.</w:t>
+      </w:r>
+    </w:p>
+    <w:p>
+      <w:pPr>
+        <w:spacing w:line="360" w:lineRule="auto"/>
+        <w:jc w:val="both"/>
+        <w:rPr>
+          <w:sz w:val="24"/>
+        </w:rPr>
+      </w:pPr>
+      <w:r>
+        <w:rPr>
+          <w:sz w:val="24"/>
+        </w:rPr>
+        <w:t xml:space="preserve">Una vez ingresados los </w:t>
+      </w:r>
+      <w:proofErr w:type="spellStart"/>
+      <w:r>
+        <w:rPr>
+          <w:sz w:val="24"/>
+        </w:rPr>
+        <w:t>DNIs</w:t>
+      </w:r>
+      <w:proofErr w:type="spellEnd"/>
+      <w:r>
+        <w:rPr>
+          <w:sz w:val="24"/>
+        </w:rPr>
+        <w:t>, el programa extrae los dígitos únicos de cada uno y genera conjuntos matemáticos individuales, representando así la información numérica de cada integrante de forma abstracta. A partir de estos conjuntos, se ejecutan diversas operaciones fundamentales de la teoría de conjuntos:</w:t>
+      </w:r>
     </w:p>
     <w:p>
       <w:pPr>
@@ -1376,6 +1473,272 @@
         <w:spacing w:line="360" w:lineRule="auto"/>
         <w:jc w:val="both"/>
         <w:rPr>
+          <w:sz w:val="24"/>
+        </w:rPr>
+      </w:pPr>
+      <w:r>
+        <w:rPr>
+          <w:b/>
+          <w:bCs/>
+          <w:sz w:val="24"/>
+        </w:rPr>
+        <w:t>Unión</w:t>
+      </w:r>
+      <w:r>
+        <w:rPr>
+          <w:sz w:val="24"/>
+        </w:rPr>
+        <w:t>: para obtener el conjunto total de dígitos presentes en el grupo.</w:t>
+      </w:r>
+    </w:p>
+    <w:p>
+      <w:pPr>
+        <w:pStyle w:val="Prrafodelista"/>
+        <w:numPr>
+          <w:ilvl w:val="0"/>
+          <w:numId w:val="6"/>
+        </w:numPr>
+        <w:spacing w:line="360" w:lineRule="auto"/>
+        <w:jc w:val="both"/>
+        <w:rPr>
+          <w:sz w:val="24"/>
+        </w:rPr>
+      </w:pPr>
+      <w:r>
+        <w:rPr>
+          <w:b/>
+          <w:bCs/>
+          <w:sz w:val="24"/>
+        </w:rPr>
+        <w:t>Intersección</w:t>
+      </w:r>
+      <w:r>
+        <w:rPr>
+          <w:sz w:val="24"/>
+        </w:rPr>
+        <w:t xml:space="preserve">: para identificar los dígitos que se repiten en todos los </w:t>
+      </w:r>
+      <w:proofErr w:type="spellStart"/>
+      <w:r>
+        <w:rPr>
+          <w:sz w:val="24"/>
+        </w:rPr>
+        <w:t>DNIs</w:t>
+      </w:r>
+      <w:proofErr w:type="spellEnd"/>
+      <w:r>
+        <w:rPr>
+          <w:sz w:val="24"/>
+        </w:rPr>
+        <w:t>.</w:t>
+      </w:r>
+    </w:p>
+    <w:p>
+      <w:pPr>
+        <w:pStyle w:val="Prrafodelista"/>
+        <w:numPr>
+          <w:ilvl w:val="0"/>
+          <w:numId w:val="6"/>
+        </w:numPr>
+        <w:spacing w:line="360" w:lineRule="auto"/>
+        <w:jc w:val="both"/>
+        <w:rPr>
+          <w:sz w:val="24"/>
+        </w:rPr>
+      </w:pPr>
+      <w:r>
+        <w:rPr>
+          <w:b/>
+          <w:bCs/>
+          <w:sz w:val="24"/>
+        </w:rPr>
+        <w:t>Diferencia simétrica</w:t>
+      </w:r>
+      <w:r>
+        <w:rPr>
+          <w:sz w:val="24"/>
+        </w:rPr>
+        <w:t>: para detectar los dígitos exclusivos de algún conjunto (que no están en todos).</w:t>
+      </w:r>
+    </w:p>
+    <w:p>
+      <w:pPr>
+        <w:pStyle w:val="Prrafodelista"/>
+        <w:numPr>
+          <w:ilvl w:val="0"/>
+          <w:numId w:val="6"/>
+        </w:numPr>
+        <w:spacing w:line="360" w:lineRule="auto"/>
+        <w:jc w:val="both"/>
+        <w:rPr>
+          <w:sz w:val="24"/>
+        </w:rPr>
+      </w:pPr>
+      <w:r>
+        <w:rPr>
+          <w:b/>
+          <w:bCs/>
+          <w:sz w:val="24"/>
+        </w:rPr>
+        <w:t>Diferencias entre pares</w:t>
+      </w:r>
+      <w:r>
+        <w:rPr>
+          <w:sz w:val="24"/>
+        </w:rPr>
+        <w:t>: se calcula la diferencia de elementos entre cada combinación posible de conjuntos.</w:t>
+      </w:r>
+    </w:p>
+    <w:p>
+      <w:pPr>
+        <w:spacing w:line="360" w:lineRule="auto"/>
+        <w:jc w:val="both"/>
+        <w:rPr>
+          <w:sz w:val="24"/>
+        </w:rPr>
+      </w:pPr>
+      <w:r>
+        <w:rPr>
+          <w:sz w:val="24"/>
+        </w:rPr>
+        <w:t>Además, se implementan funciones adicionales que permiten analizar los datos desde distintos enfoques:</w:t>
+      </w:r>
+    </w:p>
+    <w:p>
+      <w:pPr>
+        <w:pStyle w:val="Prrafodelista"/>
+        <w:numPr>
+          <w:ilvl w:val="0"/>
+          <w:numId w:val="8"/>
+        </w:numPr>
+        <w:spacing w:line="360" w:lineRule="auto"/>
+        <w:jc w:val="both"/>
+        <w:rPr>
+          <w:sz w:val="24"/>
+        </w:rPr>
+      </w:pPr>
+      <w:r>
+        <w:rPr>
+          <w:sz w:val="24"/>
+        </w:rPr>
+        <w:t>Se cuenta la frecuencia de aparición de cada dígito tanto a nivel individual (por DNI) como global (en todos los conjuntos).</w:t>
+      </w:r>
+    </w:p>
+    <w:p>
+      <w:pPr>
+        <w:pStyle w:val="Prrafodelista"/>
+        <w:numPr>
+          <w:ilvl w:val="0"/>
+          <w:numId w:val="8"/>
+        </w:numPr>
+        <w:spacing w:line="360" w:lineRule="auto"/>
+        <w:jc w:val="both"/>
+        <w:rPr>
+          <w:sz w:val="24"/>
+        </w:rPr>
+      </w:pPr>
+      <w:r>
+        <w:rPr>
+          <w:sz w:val="24"/>
+        </w:rPr>
+        <w:t>Se suma la totalidad de los dígitos presentes en cada documento como medida numérica individual.</w:t>
+      </w:r>
+    </w:p>
+    <w:p>
+      <w:pPr>
+        <w:pStyle w:val="Prrafodelista"/>
+        <w:numPr>
+          <w:ilvl w:val="0"/>
+          <w:numId w:val="8"/>
+        </w:numPr>
+        <w:spacing w:line="360" w:lineRule="auto"/>
+        <w:jc w:val="both"/>
+        <w:rPr>
+          <w:sz w:val="24"/>
+        </w:rPr>
+      </w:pPr>
+      <w:r>
+        <w:rPr>
+          <w:sz w:val="24"/>
+        </w:rPr>
+        <w:t>Se evalúan condiciones lógicas desarrolladas previamente en lenguaje natural, como:</w:t>
+      </w:r>
+    </w:p>
+    <w:p>
+      <w:pPr>
+        <w:pStyle w:val="Prrafodelista"/>
+        <w:numPr>
+          <w:ilvl w:val="1"/>
+          <w:numId w:val="8"/>
+        </w:numPr>
+        <w:spacing w:line="360" w:lineRule="auto"/>
+        <w:jc w:val="both"/>
+        <w:rPr>
+          <w:sz w:val="24"/>
+        </w:rPr>
+      </w:pPr>
+      <w:r>
+        <w:rPr>
+          <w:sz w:val="24"/>
+        </w:rPr>
+        <w:lastRenderedPageBreak/>
+        <w:t>Si todos los conjuntos tienen al menos un dígito en común.</w:t>
+      </w:r>
+    </w:p>
+    <w:p>
+      <w:pPr>
+        <w:pStyle w:val="Prrafodelista"/>
+        <w:numPr>
+          <w:ilvl w:val="1"/>
+          <w:numId w:val="8"/>
+        </w:numPr>
+        <w:spacing w:line="360" w:lineRule="auto"/>
+        <w:jc w:val="both"/>
+        <w:rPr>
+          <w:sz w:val="24"/>
+        </w:rPr>
+      </w:pPr>
+      <w:r>
+        <w:rPr>
+          <w:sz w:val="24"/>
+        </w:rPr>
+        <w:t>Si hay más conjuntos con cantidad impar de elementos que pares, en cuyo caso el grupo se clasifica como "grupo impar".</w:t>
+      </w:r>
+    </w:p>
+    <w:p>
+      <w:pPr>
+        <w:spacing w:line="360" w:lineRule="auto"/>
+        <w:jc w:val="both"/>
+        <w:rPr>
+          <w:sz w:val="24"/>
+        </w:rPr>
+      </w:pPr>
+      <w:r>
+        <w:rPr>
+          <w:sz w:val="24"/>
+        </w:rPr>
+        <w:t>El diseño modular del programa, basado en funciones específicas para cada tarea, permite mantener un código legible, reutilizable y alineado con los contenidos tanto de Matemática como de Programación. Esta integración entre teoría y práctica refuerza el objetivo pedagógico del trabajo, demostrando cómo es posible analizar información concreta del grupo mediante herramientas computacionales.</w:t>
+      </w:r>
+    </w:p>
+    <w:p>
+      <w:pPr>
+        <w:spacing w:line="360" w:lineRule="auto"/>
+        <w:jc w:val="both"/>
+        <w:rPr>
+          <w:sz w:val="24"/>
+        </w:rPr>
+      </w:pPr>
+    </w:p>
+    <w:p>
+      <w:pPr>
+        <w:pStyle w:val="Prrafodelista"/>
+        <w:numPr>
+          <w:ilvl w:val="0"/>
+          <w:numId w:val="6"/>
+        </w:numPr>
+        <w:spacing w:line="360" w:lineRule="auto"/>
+        <w:jc w:val="both"/>
+        <w:rPr>
           <w:b/>
           <w:sz w:val="24"/>
         </w:rPr>
@@ -1479,7 +1842,6 @@
         <w:t xml:space="preserve">Se uso la función </w:t>
       </w:r>
       <w:proofErr w:type="spellStart"/>
-      <w:proofErr w:type="gramStart"/>
       <w:r>
         <w:rPr>
           <w:b/>
@@ -1493,15 +1855,7 @@
           <w:b/>
           <w:sz w:val="24"/>
         </w:rPr>
-        <w:t>(</w:t>
-      </w:r>
-      <w:proofErr w:type="gramEnd"/>
-      <w:r>
-        <w:rPr>
-          <w:b/>
-          <w:sz w:val="24"/>
-        </w:rPr>
-        <w:t>)</w:t>
+        <w:t>()</w:t>
       </w:r>
       <w:r>
         <w:rPr>
@@ -1594,15 +1948,7 @@
           <w:b/>
           <w:sz w:val="24"/>
         </w:rPr>
-        <w:t>año_</w:t>
-      </w:r>
-      <w:proofErr w:type="gramStart"/>
-      <w:r>
-        <w:rPr>
-          <w:b/>
-          <w:sz w:val="24"/>
-        </w:rPr>
-        <w:t>bisiesto</w:t>
+        <w:t>año_bisiesto</w:t>
       </w:r>
       <w:proofErr w:type="spellEnd"/>
       <w:r>
@@ -1610,15 +1956,7 @@
           <w:b/>
           <w:sz w:val="24"/>
         </w:rPr>
-        <w:t>(</w:t>
-      </w:r>
-      <w:proofErr w:type="gramEnd"/>
-      <w:r>
-        <w:rPr>
-          <w:b/>
-          <w:sz w:val="24"/>
-        </w:rPr>
-        <w:t>)</w:t>
+        <w:t>()</w:t>
       </w:r>
       <w:r>
         <w:rPr>
@@ -1627,7 +1965,6 @@
         <w:t xml:space="preserve"> que evaluaba si un año cumplía con las condiciones para ser considerado bisiesto. Después con la función </w:t>
       </w:r>
       <w:proofErr w:type="spellStart"/>
-      <w:proofErr w:type="gramStart"/>
       <w:r>
         <w:rPr>
           <w:b/>
@@ -1641,15 +1978,7 @@
           <w:b/>
           <w:sz w:val="24"/>
         </w:rPr>
-        <w:t>(</w:t>
-      </w:r>
-      <w:proofErr w:type="gramEnd"/>
-      <w:r>
-        <w:rPr>
-          <w:b/>
-          <w:sz w:val="24"/>
-        </w:rPr>
-        <w:t>),</w:t>
+        <w:t>(),</w:t>
       </w:r>
       <w:r>
         <w:rPr>
@@ -1706,7 +2035,7 @@
 </file>
 
 <file path=word/numbering.xml><?xml version="1.0" encoding="utf-8"?>
-<w:numbering xmlns:wpc="http://schemas.microsoft.com/office/word/2010/wordprocessingCanvas" xmlns:cx="http://schemas.microsoft.com/office/drawing/2014/chartex" xmlns:cx1="http://schemas.microsoft.com/office/drawing/2015/9/8/chartex" xmlns:cx2="http://schemas.microsoft.com/office/drawing/2015/10/21/chartex" xmlns:cx3="http://schemas.microsoft.com/office/drawing/2016/5/9/chartex" xmlns:cx4="http://schemas.microsoft.com/office/drawing/2016/5/10/chartex" xmlns:cx5="http://schemas.microsoft.com/office/drawing/2016/5/11/chartex" xmlns:cx6="http://schemas.microsoft.com/office/drawing/2016/5/12/chartex" xmlns:cx7="http://schemas.microsoft.com/office/drawing/2016/5/13/chartex" xmlns:cx8="http://schemas.microsoft.com/office/drawing/2016/5/14/chartex" xmlns:mc="http://schemas.openxmlformats.org/markup-compatibility/2006" xmlns:aink="http://schemas.microsoft.com/office/drawing/2016/ink" xmlns:am3d="http://schemas.microsoft.com/office/drawing/2017/model3d" xmlns:o="urn:schemas-microsoft-com:office:office" xmlns:r="http://schemas.openxmlformats.org/officeDocument/2006/relationships" xmlns:m="http://schemas.openxmlformats.org/officeDocument/2006/math" xmlns:v="urn:schemas-microsoft-com:vml" xmlns:wp14="http://schemas.microsoft.com/office/word/2010/wordprocessingDrawing" xmlns:wp="http://schemas.openxmlformats.org/drawingml/2006/wordprocessingDrawing" xmlns:w10="urn:schemas-microsoft-com:office:word" xmlns:w="http://schemas.openxmlformats.org/wordprocessingml/2006/main" xmlns:w14="http://schemas.microsoft.com/office/word/2010/wordml" xmlns:w15="http://schemas.microsoft.com/office/word/2012/wordml" xmlns:w16cid="http://schemas.microsoft.com/office/word/2016/wordml/cid" xmlns:w16se="http://schemas.microsoft.com/office/word/2015/wordml/symex" xmlns:wpg="http://schemas.microsoft.com/office/word/2010/wordprocessingGroup" xmlns:wpi="http://schemas.microsoft.com/office/word/2010/wordprocessingInk" xmlns:wne="http://schemas.microsoft.com/office/word/2006/wordml" xmlns:wps="http://schemas.microsoft.com/office/word/2010/wordprocessingShape" mc:Ignorable="w14 w15 w16se w16cid wp14">
+<w:numbering xmlns:wpc="http://schemas.microsoft.com/office/word/2010/wordprocessingCanvas" xmlns:cx="http://schemas.microsoft.com/office/drawing/2014/chartex" xmlns:cx1="http://schemas.microsoft.com/office/drawing/2015/9/8/chartex" xmlns:cx2="http://schemas.microsoft.com/office/drawing/2015/10/21/chartex" xmlns:cx3="http://schemas.microsoft.com/office/drawing/2016/5/9/chartex" xmlns:cx4="http://schemas.microsoft.com/office/drawing/2016/5/10/chartex" xmlns:cx5="http://schemas.microsoft.com/office/drawing/2016/5/11/chartex" xmlns:cx6="http://schemas.microsoft.com/office/drawing/2016/5/12/chartex" xmlns:cx7="http://schemas.microsoft.com/office/drawing/2016/5/13/chartex" xmlns:cx8="http://schemas.microsoft.com/office/drawing/2016/5/14/chartex" xmlns:mc="http://schemas.openxmlformats.org/markup-compatibility/2006" xmlns:aink="http://schemas.microsoft.com/office/drawing/2016/ink" xmlns:am3d="http://schemas.microsoft.com/office/drawing/2017/model3d" xmlns:o="urn:schemas-microsoft-com:office:office" xmlns:oel="http://schemas.microsoft.com/office/2019/extlst" xmlns:r="http://schemas.openxmlformats.org/officeDocument/2006/relationships" xmlns:m="http://schemas.openxmlformats.org/officeDocument/2006/math" xmlns:v="urn:schemas-microsoft-com:vml" xmlns:wp14="http://schemas.microsoft.com/office/word/2010/wordprocessingDrawing" xmlns:wp="http://schemas.openxmlformats.org/drawingml/2006/wordprocessingDrawing" xmlns:w10="urn:schemas-microsoft-com:office:word" xmlns:w="http://schemas.openxmlformats.org/wordprocessingml/2006/main" xmlns:w14="http://schemas.microsoft.com/office/word/2010/wordml" xmlns:w15="http://schemas.microsoft.com/office/word/2012/wordml" xmlns:w16cex="http://schemas.microsoft.com/office/word/2018/wordml/cex" xmlns:w16cid="http://schemas.microsoft.com/office/word/2016/wordml/cid" xmlns:w16="http://schemas.microsoft.com/office/word/2018/wordml" xmlns:w16du="http://schemas.microsoft.com/office/word/2023/wordml/word16du" xmlns:w16sdtdh="http://schemas.microsoft.com/office/word/2020/wordml/sdtdatahash" xmlns:w16sdtfl="http://schemas.microsoft.com/office/word/2024/wordml/sdtformatlock" xmlns:w16se="http://schemas.microsoft.com/office/word/2015/wordml/symex" xmlns:wpg="http://schemas.microsoft.com/office/word/2010/wordprocessingGroup" xmlns:wpi="http://schemas.microsoft.com/office/word/2010/wordprocessingInk" xmlns:wne="http://schemas.microsoft.com/office/word/2006/wordml" xmlns:wps="http://schemas.microsoft.com/office/word/2010/wordprocessingShape" mc:Ignorable="w14 w15 w16se w16cid w16 w16cex w16sdtdh w16sdtfl w16du wp14">
   <w:abstractNum w:abstractNumId="0" w15:restartNumberingAfterBreak="0">
     <w:nsid w:val="27676093"/>
     <w:multiLevelType w:val="hybridMultilevel"/>
@@ -2388,7 +2717,7 @@
   <w:abstractNum w:abstractNumId="6" w15:restartNumberingAfterBreak="0">
     <w:nsid w:val="72DF18C3"/>
     <w:multiLevelType w:val="hybridMultilevel"/>
-    <w:tmpl w:val="128E2644"/>
+    <w:tmpl w:val="DB96BEF2"/>
     <w:lvl w:ilvl="0" w:tplc="2C0A0001">
       <w:start w:val="1"/>
       <w:numFmt w:val="bullet"/>
@@ -2498,32 +2827,148 @@
       </w:rPr>
     </w:lvl>
   </w:abstractNum>
-  <w:num w:numId="1">
+  <w:abstractNum w:abstractNumId="7" w15:restartNumberingAfterBreak="0">
+    <w:nsid w:val="7C900494"/>
+    <w:multiLevelType w:val="hybridMultilevel"/>
+    <w:tmpl w:val="C5D4E7B8"/>
+    <w:lvl w:ilvl="0" w:tplc="2C0A0001">
+      <w:start w:val="1"/>
+      <w:numFmt w:val="bullet"/>
+      <w:lvlText w:val=""/>
+      <w:lvlJc w:val="left"/>
+      <w:pPr>
+        <w:ind w:left="720" w:hanging="360"/>
+      </w:pPr>
+      <w:rPr>
+        <w:rFonts w:ascii="Symbol" w:hAnsi="Symbol" w:hint="default"/>
+      </w:rPr>
+    </w:lvl>
+    <w:lvl w:ilvl="1" w:tplc="2C0A0003">
+      <w:start w:val="1"/>
+      <w:numFmt w:val="bullet"/>
+      <w:lvlText w:val="o"/>
+      <w:lvlJc w:val="left"/>
+      <w:pPr>
+        <w:ind w:left="1440" w:hanging="360"/>
+      </w:pPr>
+      <w:rPr>
+        <w:rFonts w:ascii="Courier New" w:hAnsi="Courier New" w:cs="Courier New" w:hint="default"/>
+      </w:rPr>
+    </w:lvl>
+    <w:lvl w:ilvl="2" w:tplc="2C0A0005" w:tentative="1">
+      <w:start w:val="1"/>
+      <w:numFmt w:val="bullet"/>
+      <w:lvlText w:val=""/>
+      <w:lvlJc w:val="left"/>
+      <w:pPr>
+        <w:ind w:left="2160" w:hanging="360"/>
+      </w:pPr>
+      <w:rPr>
+        <w:rFonts w:ascii="Wingdings" w:hAnsi="Wingdings" w:hint="default"/>
+      </w:rPr>
+    </w:lvl>
+    <w:lvl w:ilvl="3" w:tplc="2C0A0001" w:tentative="1">
+      <w:start w:val="1"/>
+      <w:numFmt w:val="bullet"/>
+      <w:lvlText w:val=""/>
+      <w:lvlJc w:val="left"/>
+      <w:pPr>
+        <w:ind w:left="2880" w:hanging="360"/>
+      </w:pPr>
+      <w:rPr>
+        <w:rFonts w:ascii="Symbol" w:hAnsi="Symbol" w:hint="default"/>
+      </w:rPr>
+    </w:lvl>
+    <w:lvl w:ilvl="4" w:tplc="2C0A0003" w:tentative="1">
+      <w:start w:val="1"/>
+      <w:numFmt w:val="bullet"/>
+      <w:lvlText w:val="o"/>
+      <w:lvlJc w:val="left"/>
+      <w:pPr>
+        <w:ind w:left="3600" w:hanging="360"/>
+      </w:pPr>
+      <w:rPr>
+        <w:rFonts w:ascii="Courier New" w:hAnsi="Courier New" w:cs="Courier New" w:hint="default"/>
+      </w:rPr>
+    </w:lvl>
+    <w:lvl w:ilvl="5" w:tplc="2C0A0005" w:tentative="1">
+      <w:start w:val="1"/>
+      <w:numFmt w:val="bullet"/>
+      <w:lvlText w:val=""/>
+      <w:lvlJc w:val="left"/>
+      <w:pPr>
+        <w:ind w:left="4320" w:hanging="360"/>
+      </w:pPr>
+      <w:rPr>
+        <w:rFonts w:ascii="Wingdings" w:hAnsi="Wingdings" w:hint="default"/>
+      </w:rPr>
+    </w:lvl>
+    <w:lvl w:ilvl="6" w:tplc="2C0A0001" w:tentative="1">
+      <w:start w:val="1"/>
+      <w:numFmt w:val="bullet"/>
+      <w:lvlText w:val=""/>
+      <w:lvlJc w:val="left"/>
+      <w:pPr>
+        <w:ind w:left="5040" w:hanging="360"/>
+      </w:pPr>
+      <w:rPr>
+        <w:rFonts w:ascii="Symbol" w:hAnsi="Symbol" w:hint="default"/>
+      </w:rPr>
+    </w:lvl>
+    <w:lvl w:ilvl="7" w:tplc="2C0A0003" w:tentative="1">
+      <w:start w:val="1"/>
+      <w:numFmt w:val="bullet"/>
+      <w:lvlText w:val="o"/>
+      <w:lvlJc w:val="left"/>
+      <w:pPr>
+        <w:ind w:left="5760" w:hanging="360"/>
+      </w:pPr>
+      <w:rPr>
+        <w:rFonts w:ascii="Courier New" w:hAnsi="Courier New" w:cs="Courier New" w:hint="default"/>
+      </w:rPr>
+    </w:lvl>
+    <w:lvl w:ilvl="8" w:tplc="2C0A0005" w:tentative="1">
+      <w:start w:val="1"/>
+      <w:numFmt w:val="bullet"/>
+      <w:lvlText w:val=""/>
+      <w:lvlJc w:val="left"/>
+      <w:pPr>
+        <w:ind w:left="6480" w:hanging="360"/>
+      </w:pPr>
+      <w:rPr>
+        <w:rFonts w:ascii="Wingdings" w:hAnsi="Wingdings" w:hint="default"/>
+      </w:rPr>
+    </w:lvl>
+  </w:abstractNum>
+  <w:num w:numId="1" w16cid:durableId="1207789215">
     <w:abstractNumId w:val="1"/>
   </w:num>
-  <w:num w:numId="2">
+  <w:num w:numId="2" w16cid:durableId="430322188">
     <w:abstractNumId w:val="3"/>
   </w:num>
-  <w:num w:numId="3">
+  <w:num w:numId="3" w16cid:durableId="611742330">
     <w:abstractNumId w:val="4"/>
   </w:num>
-  <w:num w:numId="4">
+  <w:num w:numId="4" w16cid:durableId="440688007">
     <w:abstractNumId w:val="2"/>
   </w:num>
-  <w:num w:numId="5">
+  <w:num w:numId="5" w16cid:durableId="318778620">
     <w:abstractNumId w:val="0"/>
   </w:num>
-  <w:num w:numId="6">
+  <w:num w:numId="6" w16cid:durableId="1172911985">
     <w:abstractNumId w:val="6"/>
   </w:num>
-  <w:num w:numId="7">
+  <w:num w:numId="7" w16cid:durableId="18120121">
     <w:abstractNumId w:val="5"/>
+  </w:num>
+  <w:num w:numId="8" w16cid:durableId="1930499309">
+    <w:abstractNumId w:val="7"/>
   </w:num>
 </w:numbering>
 </file>
 
 <file path=word/styles.xml><?xml version="1.0" encoding="utf-8"?>
-<w:styles xmlns:mc="http://schemas.openxmlformats.org/markup-compatibility/2006" xmlns:r="http://schemas.openxmlformats.org/officeDocument/2006/relationships" xmlns:w="http://schemas.openxmlformats.org/wordprocessingml/2006/main" xmlns:w14="http://schemas.microsoft.com/office/word/2010/wordml" xmlns:w15="http://schemas.microsoft.com/office/word/2012/wordml" xmlns:w16cid="http://schemas.microsoft.com/office/word/2016/wordml/cid" xmlns:w16se="http://schemas.microsoft.com/office/word/2015/wordml/symex" mc:Ignorable="w14 w15 w16se w16cid">
+<w:styles xmlns:mc="http://schemas.openxmlformats.org/markup-compatibility/2006" xmlns:r="http://schemas.openxmlformats.org/officeDocument/2006/relationships" xmlns:w="http://schemas.openxmlformats.org/wordprocessingml/2006/main" xmlns:w14="http://schemas.microsoft.com/office/word/2010/wordml" xmlns:w15="http://schemas.microsoft.com/office/word/2012/wordml" xmlns:w16cex="http://schemas.microsoft.com/office/word/2018/wordml/cex" xmlns:w16cid="http://schemas.microsoft.com/office/word/2016/wordml/cid" xmlns:w16="http://schemas.microsoft.com/office/word/2018/wordml" xmlns:w16du="http://schemas.microsoft.com/office/word/2023/wordml/word16du" xmlns:w16sdtdh="http://schemas.microsoft.com/office/word/2020/wordml/sdtdatahash" xmlns:w16sdtfl="http://schemas.microsoft.com/office/word/2024/wordml/sdtformatlock" xmlns:w16se="http://schemas.microsoft.com/office/word/2015/wordml/symex" mc:Ignorable="w14 w15 w16se w16cid w16 w16cex w16sdtdh w16sdtfl w16du">
   <w:docDefaults>
     <w:rPrDefault>
       <w:rPr>
@@ -2537,7 +2982,7 @@
     </w:rPrDefault>
     <w:pPrDefault/>
   </w:docDefaults>
-  <w:latentStyles w:defLockedState="0" w:defUIPriority="99" w:defSemiHidden="0" w:defUnhideWhenUsed="0" w:defQFormat="0" w:count="375">
+  <w:latentStyles w:defLockedState="0" w:defUIPriority="99" w:defSemiHidden="0" w:defUnhideWhenUsed="0" w:defQFormat="0" w:count="376">
     <w:lsdException w:name="Normal" w:uiPriority="0" w:qFormat="1"/>
     <w:lsdException w:name="heading 1" w:uiPriority="9" w:qFormat="1"/>
     <w:lsdException w:name="heading 2" w:semiHidden="1" w:uiPriority="9" w:unhideWhenUsed="1" w:qFormat="1"/>
@@ -2913,6 +3358,7 @@
     <w:lsdException w:name="Smart Hyperlink" w:semiHidden="1" w:unhideWhenUsed="1"/>
     <w:lsdException w:name="Hashtag" w:semiHidden="1" w:unhideWhenUsed="1"/>
     <w:lsdException w:name="Unresolved Mention" w:semiHidden="1" w:unhideWhenUsed="1"/>
+    <w:lsdException w:name="Smart Link" w:semiHidden="1" w:unhideWhenUsed="1"/>
   </w:latentStyles>
   <w:style w:type="paragraph" w:default="1" w:styleId="Normal">
     <w:name w:val="Normal"/>

</xml_diff>

<commit_message>
Agrega nuevos módulos y funciones para la verificación de dígitos comunes y la determinación de grupos impares, además de constantes para estudiantes y DNIs. Actualiza el README y el documento adicional con la nueva estructura del proyecto.
</commit_message>
<xml_diff>
--- a/Documento Adicional.docx
+++ b/Documento Adicional.docx
@@ -1068,7 +1068,13 @@
         <w:rPr>
           <w:sz w:val="24"/>
         </w:rPr>
-        <w:t>Implementó el conteo de frecuencia de los dígitos, la suma total de los dígitos de cada DNI y la evaluación de condiciones lógicas basadas en las expresiones trabajadas en la Parte 1.</w:t>
+        <w:t>Implementó el conteo de frecuencia de los dígitos, la suma total de los dígitos de cada DNI</w:t>
+      </w:r>
+      <w:r>
+        <w:rPr>
+          <w:sz w:val="24"/>
+        </w:rPr>
+        <w:t>.</w:t>
       </w:r>
     </w:p>
     <w:p>

</xml_diff>